<commit_message>
Update Cucina, contratti parziali
Seguito feedback professori sui contratti
</commit_message>
<xml_diff>
--- a/Glossario.docx
+++ b/Glossario.docx
@@ -1180,98 +1180,6 @@
               <w:rPr>
                 <w:rFonts w:ascii="Segoe UI" w:hAnsi="Segoe UI"/>
                 <w:sz w:val="24"/>
-                <w:color w:val="ce181e"/>
-              </w:rPr>
-              <w:t xml:space="preserve">Entry Ricettario</w:t>
-            </w:r>
-          </w:p>
-        </w:tc>
-        <w:tc>
-          <w:tcPr>
-            <w:tcW w:w="3200"/>
-            <w:tcBorders>
-              <w:top w:val="single" w:sz="1" w:space="0" w:color="000000"/>
-              <w:left w:val="single" w:sz="1" w:space="0" w:color="000000"/>
-              <w:right w:val="single" w:sz="1" w:space="0" w:color="000000"/>
-              <w:bottom w:val="single" w:sz="1" w:space="0" w:color="000000"/>
-            </w:tcBorders>
-            <w:shd w:val="clear" w:color="auto" w:fill="auto"/>
-          </w:tcPr>
-          <w:p>
-            <w:pPr>
-              <w:jc w:val="left"/>
-            </w:pPr>
-          </w:p>
-          <w:p>
-            <w:pPr>
-              <w:jc w:val="left"/>
-            </w:pPr>
-            <w:r>
-              <w:rPr>
-                <w:rFonts w:ascii="Segoe UI" w:hAnsi="Segoe UI"/>
-                <w:sz w:val="22"/>
-                <w:color w:val="000000"/>
-              </w:rPr>
-              <w:t xml:space="preserve">Generalizzazione di ricette e preparazioni, è realizzata attraverso un compito</w:t>
-            </w:r>
-          </w:p>
-        </w:tc>
-        <w:tc>
-          <w:tcPr>
-            <w:tcW w:w="3200"/>
-            <w:tcBorders>
-              <w:top w:val="single" w:sz="1" w:space="0" w:color="000000"/>
-              <w:left w:val="single" w:sz="1" w:space="0" w:color="000000"/>
-              <w:right w:val="single" w:sz="1" w:space="0" w:color="000000"/>
-              <w:bottom w:val="single" w:sz="1" w:space="0" w:color="000000"/>
-            </w:tcBorders>
-            <w:shd w:val="clear" w:color="auto" w:fill="auto"/>
-          </w:tcPr>
-          <w:p>
-            <w:pPr>
-              <w:jc w:val="left"/>
-            </w:pPr>
-          </w:p>
-          <w:p>
-            <w:pPr>
-              <w:jc w:val="left"/>
-            </w:pPr>
-            <w:r>
-              <w:rPr>
-                <w:rFonts w:ascii="Segoe UI" w:hAnsi="Segoe UI"/>
-                <w:sz w:val="22"/>
-                <w:color w:val="000000"/>
-              </w:rPr>
-              <w:t xml:space="preserve">Ricetta, Preparazione</w:t>
-            </w:r>
-          </w:p>
-        </w:tc>
-      </w:tr>
-      <w:tr>
-        <w:tc>
-          <w:tcPr>
-            <w:tcW w:w="3200"/>
-            <w:tcBorders>
-              <w:top w:val="single" w:sz="1" w:space="0" w:color="000000"/>
-              <w:left w:val="single" w:sz="1" w:space="0" w:color="000000"/>
-              <w:right w:val="single" w:sz="1" w:space="0" w:color="000000"/>
-              <w:bottom w:val="single" w:sz="1" w:space="0" w:color="000000"/>
-            </w:tcBorders>
-            <w:shd w:val="clear" w:color="auto" w:fill="auto"/>
-          </w:tcPr>
-          <w:p>
-            <w:pPr>
-              <w:jc w:val="left"/>
-            </w:pPr>
-          </w:p>
-          <w:p>
-            <w:pPr>
-              <w:jc w:val="left"/>
-            </w:pPr>
-            <w:r>
-              <w:rPr>
-                <w:rFonts w:ascii="Segoe UI" w:hAnsi="Segoe UI"/>
-                <w:sz w:val="24"/>
                 <w:color w:val="000000"/>
               </w:rPr>
               <w:t xml:space="preserve">Estrapolazione di preparazioni</w:t>
@@ -1820,6 +1728,98 @@
             <w:pPr>
               <w:jc w:val="left"/>
             </w:pPr>
+          </w:p>
+        </w:tc>
+      </w:tr>
+      <w:tr>
+        <w:tc>
+          <w:tcPr>
+            <w:tcW w:w="3200"/>
+            <w:tcBorders>
+              <w:top w:val="single" w:sz="1" w:space="0" w:color="000000"/>
+              <w:left w:val="single" w:sz="1" w:space="0" w:color="000000"/>
+              <w:right w:val="single" w:sz="1" w:space="0" w:color="000000"/>
+              <w:bottom w:val="single" w:sz="1" w:space="0" w:color="000000"/>
+            </w:tcBorders>
+            <w:shd w:val="clear" w:color="auto" w:fill="auto"/>
+          </w:tcPr>
+          <w:p>
+            <w:pPr>
+              <w:jc w:val="left"/>
+            </w:pPr>
+          </w:p>
+          <w:p>
+            <w:pPr>
+              <w:jc w:val="left"/>
+            </w:pPr>
+            <w:r>
+              <w:rPr>
+                <w:rFonts w:ascii="Segoe UI" w:hAnsi="Segoe UI"/>
+                <w:sz w:val="24"/>
+                <w:color w:val="ce181e"/>
+              </w:rPr>
+              <w:t xml:space="preserve">Mansione di Cucina</w:t>
+            </w:r>
+          </w:p>
+        </w:tc>
+        <w:tc>
+          <w:tcPr>
+            <w:tcW w:w="3200"/>
+            <w:tcBorders>
+              <w:top w:val="single" w:sz="1" w:space="0" w:color="000000"/>
+              <w:left w:val="single" w:sz="1" w:space="0" w:color="000000"/>
+              <w:right w:val="single" w:sz="1" w:space="0" w:color="000000"/>
+              <w:bottom w:val="single" w:sz="1" w:space="0" w:color="000000"/>
+            </w:tcBorders>
+            <w:shd w:val="clear" w:color="auto" w:fill="auto"/>
+          </w:tcPr>
+          <w:p>
+            <w:pPr>
+              <w:jc w:val="left"/>
+            </w:pPr>
+          </w:p>
+          <w:p>
+            <w:pPr>
+              <w:jc w:val="left"/>
+            </w:pPr>
+            <w:r>
+              <w:rPr>
+                <w:rFonts w:ascii="Segoe UI" w:hAnsi="Segoe UI"/>
+                <w:sz w:val="22"/>
+                <w:color w:val="000000"/>
+              </w:rPr>
+              <w:t xml:space="preserve">Generalizzazione di ricette e preparazioni, è realizzata attraverso un compito</w:t>
+            </w:r>
+          </w:p>
+        </w:tc>
+        <w:tc>
+          <w:tcPr>
+            <w:tcW w:w="3200"/>
+            <w:tcBorders>
+              <w:top w:val="single" w:sz="1" w:space="0" w:color="000000"/>
+              <w:left w:val="single" w:sz="1" w:space="0" w:color="000000"/>
+              <w:right w:val="single" w:sz="1" w:space="0" w:color="000000"/>
+              <w:bottom w:val="single" w:sz="1" w:space="0" w:color="000000"/>
+            </w:tcBorders>
+            <w:shd w:val="clear" w:color="auto" w:fill="auto"/>
+          </w:tcPr>
+          <w:p>
+            <w:pPr>
+              <w:jc w:val="left"/>
+            </w:pPr>
+          </w:p>
+          <w:p>
+            <w:pPr>
+              <w:jc w:val="left"/>
+            </w:pPr>
+            <w:r>
+              <w:rPr>
+                <w:rFonts w:ascii="Segoe UI" w:hAnsi="Segoe UI"/>
+                <w:sz w:val="22"/>
+                <w:color w:val="000000"/>
+              </w:rPr>
+              <w:t xml:space="preserve">Ricetta, Preparazione</w:t>
+            </w:r>
           </w:p>
         </w:tc>
       </w:tr>

</xml_diff>